<commit_message>
Complete tutorial file for components.
</commit_message>
<xml_diff>
--- a/Components/Components.docx
+++ b/Components/Components.docx
@@ -6,7 +6,6 @@
       <w:pPr>
         <w:pStyle w:val="Heading1"/>
         <w:bidi/>
-        <w:jc w:val="left"/>
         <w:rPr>
           <w:rtl/>
           <w:lang w:bidi="fa-IR"/>
@@ -57,7 +56,7 @@
     <w:p>
       <w:pPr>
         <w:bidi/>
-        <w:jc w:val="left"/>
+        <w:jc w:val="both"/>
         <w:rPr>
           <w:rtl/>
           <w:lang w:bidi="fa-IR"/>
@@ -168,7 +167,6 @@
       <w:pPr>
         <w:pStyle w:val="Heading1"/>
         <w:bidi/>
-        <w:jc w:val="left"/>
         <w:rPr>
           <w:rtl/>
           <w:lang w:bidi="fa-IR"/>
@@ -206,7 +204,6 @@
     <w:p>
       <w:pPr>
         <w:bidi/>
-        <w:jc w:val="left"/>
         <w:rPr>
           <w:rtl/>
           <w:lang w:bidi="fa-IR"/>
@@ -239,7 +236,6 @@
       <w:pPr>
         <w:pStyle w:val="Heading1"/>
         <w:bidi/>
-        <w:jc w:val="left"/>
         <w:rPr>
           <w:rtl/>
           <w:lang w:bidi="fa-IR"/>
@@ -276,7 +272,7 @@
           <w:numId w:val="1"/>
         </w:numPr>
         <w:bidi/>
-        <w:jc w:val="left"/>
+        <w:jc w:val="both"/>
         <w:rPr>
           <w:lang w:bidi="fa-IR"/>
         </w:rPr>
@@ -324,7 +320,7 @@
           <w:numId w:val="1"/>
         </w:numPr>
         <w:bidi/>
-        <w:jc w:val="left"/>
+        <w:jc w:val="both"/>
         <w:rPr>
           <w:lang w:bidi="fa-IR"/>
         </w:rPr>
@@ -408,7 +404,7 @@
           <w:numId w:val="1"/>
         </w:numPr>
         <w:bidi/>
-        <w:jc w:val="left"/>
+        <w:jc w:val="both"/>
         <w:rPr>
           <w:lang w:bidi="fa-IR"/>
         </w:rPr>
@@ -498,9 +494,8 @@
           <w:numId w:val="1"/>
         </w:numPr>
         <w:bidi/>
-        <w:jc w:val="left"/>
-        <w:rPr>
-          <w:rFonts w:hint="cs"/>
+        <w:jc w:val="both"/>
+        <w:rPr>
           <w:rtl/>
           <w:lang w:bidi="fa-IR"/>
         </w:rPr>
@@ -614,7 +609,6 @@
       <w:pPr>
         <w:pStyle w:val="Heading1"/>
         <w:bidi/>
-        <w:jc w:val="left"/>
         <w:rPr>
           <w:rtl/>
           <w:lang w:bidi="fa-IR"/>
@@ -651,7 +645,7 @@
           <w:numId w:val="2"/>
         </w:numPr>
         <w:bidi/>
-        <w:jc w:val="left"/>
+        <w:jc w:val="both"/>
         <w:rPr>
           <w:lang w:bidi="fa-IR"/>
         </w:rPr>
@@ -737,7 +731,7 @@
           <w:numId w:val="2"/>
         </w:numPr>
         <w:bidi/>
-        <w:jc w:val="left"/>
+        <w:jc w:val="both"/>
         <w:rPr>
           <w:lang w:bidi="fa-IR"/>
         </w:rPr>
@@ -804,15 +798,7 @@
           <w:rtl/>
           <w:lang w:bidi="fa-IR"/>
         </w:rPr>
-        <w:t xml:space="preserve"> مشخص می‌شود </w:t>
-      </w:r>
-      <w:r>
-        <w:rPr>
-          <w:rFonts w:hint="cs"/>
-          <w:rtl/>
-          <w:lang w:bidi="fa-IR"/>
-        </w:rPr>
-        <w:t xml:space="preserve">و از طریق </w:t>
+        <w:t xml:space="preserve"> مشخص می‌شود و از طریق </w:t>
       </w:r>
       <w:r>
         <w:rPr>
@@ -833,7 +819,6 @@
       <w:pPr>
         <w:pStyle w:val="Heading1"/>
         <w:bidi/>
-        <w:jc w:val="left"/>
         <w:rPr>
           <w:rtl/>
           <w:lang w:bidi="fa-IR"/>
@@ -862,7 +847,7 @@
           <w:numId w:val="3"/>
         </w:numPr>
         <w:bidi/>
-        <w:jc w:val="left"/>
+        <w:jc w:val="both"/>
         <w:rPr>
           <w:lang w:bidi="fa-IR"/>
         </w:rPr>
@@ -956,13 +941,7 @@
         <w:rPr>
           <w:lang w:bidi="fa-IR"/>
         </w:rPr>
-        <w:t>C</w:t>
-      </w:r>
-      <w:r>
-        <w:rPr>
-          <w:lang w:bidi="fa-IR"/>
-        </w:rPr>
-        <w:t>omponent</w:t>
+        <w:t>Component</w:t>
       </w:r>
       <w:r>
         <w:rPr>
@@ -1064,7 +1043,6 @@
     <w:p>
       <w:pPr>
         <w:bidi/>
-        <w:jc w:val="left"/>
         <w:rPr>
           <w:lang w:bidi="fa-IR"/>
         </w:rPr>
@@ -1078,22 +1056,16 @@
           <w:numId w:val="3"/>
         </w:numPr>
         <w:bidi/>
-        <w:jc w:val="left"/>
-        <w:rPr>
-          <w:lang w:bidi="fa-IR"/>
-        </w:rPr>
-      </w:pPr>
-      <w:r>
-        <w:rPr>
-          <w:lang w:bidi="fa-IR"/>
-        </w:rPr>
-        <w:t>ViewEncapsulation</w:t>
-      </w:r>
-      <w:r>
-        <w:rPr>
-          <w:lang w:bidi="fa-IR"/>
-        </w:rPr>
-        <w:t>.Native</w:t>
+        <w:jc w:val="both"/>
+        <w:rPr>
+          <w:lang w:bidi="fa-IR"/>
+        </w:rPr>
+      </w:pPr>
+      <w:r>
+        <w:rPr>
+          <w:lang w:bidi="fa-IR"/>
+        </w:rPr>
+        <w:t>ViewEncapsulation.Native</w:t>
       </w:r>
       <w:r>
         <w:rPr>
@@ -1261,7 +1233,6 @@
     <w:p>
       <w:pPr>
         <w:bidi/>
-        <w:jc w:val="left"/>
         <w:rPr>
           <w:lang w:bidi="fa-IR"/>
         </w:rPr>
@@ -1275,24 +1246,16 @@
           <w:numId w:val="3"/>
         </w:numPr>
         <w:bidi/>
-        <w:jc w:val="left"/>
-        <w:rPr>
-          <w:rFonts w:hint="cs"/>
-          <w:rtl/>
-          <w:lang w:bidi="fa-IR"/>
-        </w:rPr>
-      </w:pPr>
-      <w:r>
-        <w:rPr>
-          <w:lang w:bidi="fa-IR"/>
-        </w:rPr>
-        <w:t>ViewEncapsulation</w:t>
-      </w:r>
-      <w:r>
-        <w:rPr>
-          <w:lang w:bidi="fa-IR"/>
-        </w:rPr>
-        <w:t>.None</w:t>
+        <w:jc w:val="both"/>
+        <w:rPr>
+          <w:lang w:bidi="fa-IR"/>
+        </w:rPr>
+      </w:pPr>
+      <w:r>
+        <w:rPr>
+          <w:lang w:bidi="fa-IR"/>
+        </w:rPr>
+        <w:t>ViewEncapsulation.None</w:t>
       </w:r>
       <w:r>
         <w:rPr>
@@ -1599,6 +1562,1986 @@
         </w:rPr>
         <w:t>کنند.</w:t>
       </w:r>
+    </w:p>
+    <w:p>
+      <w:pPr>
+        <w:pStyle w:val="ListParagraph"/>
+        <w:rPr>
+          <w:rFonts w:hint="cs"/>
+          <w:rtl/>
+          <w:lang w:bidi="fa-IR"/>
+        </w:rPr>
+      </w:pPr>
+    </w:p>
+    <w:p>
+      <w:pPr>
+        <w:pStyle w:val="Heading1"/>
+        <w:bidi/>
+        <w:rPr>
+          <w:lang w:bidi="fa-IR"/>
+        </w:rPr>
+      </w:pPr>
+      <w:r>
+        <w:rPr>
+          <w:rFonts w:hint="cs"/>
+          <w:rtl/>
+          <w:lang w:bidi="fa-IR"/>
+        </w:rPr>
+        <w:t xml:space="preserve">دسترسی به </w:t>
+      </w:r>
+      <w:r>
+        <w:rPr>
+          <w:lang w:bidi="fa-IR"/>
+        </w:rPr>
+        <w:t>Dom Element</w:t>
+      </w:r>
+    </w:p>
+    <w:p>
+      <w:pPr>
+        <w:pStyle w:val="ListParagraph"/>
+        <w:numPr>
+          <w:ilvl w:val="0"/>
+          <w:numId w:val="4"/>
+        </w:numPr>
+        <w:bidi/>
+        <w:rPr>
+          <w:lang w:bidi="fa-IR"/>
+        </w:rPr>
+      </w:pPr>
+      <w:r>
+        <w:rPr>
+          <w:rFonts w:hint="cs"/>
+          <w:rtl/>
+          <w:lang w:bidi="fa-IR"/>
+        </w:rPr>
+        <w:t xml:space="preserve">در </w:t>
+      </w:r>
+      <w:r>
+        <w:rPr>
+          <w:lang w:bidi="fa-IR"/>
+        </w:rPr>
+        <w:t>Logic</w:t>
+      </w:r>
+      <w:r>
+        <w:rPr>
+          <w:rFonts w:hint="cs"/>
+          <w:rtl/>
+          <w:lang w:bidi="fa-IR"/>
+        </w:rPr>
+        <w:t xml:space="preserve"> کامپوننت: با استفاده از دکوریتور </w:t>
+      </w:r>
+      <w:r>
+        <w:rPr>
+          <w:lang w:bidi="fa-IR"/>
+        </w:rPr>
+        <w:t>ViewChild</w:t>
+      </w:r>
+      <w:r>
+        <w:rPr>
+          <w:rFonts w:hint="cs"/>
+          <w:rtl/>
+          <w:lang w:bidi="fa-IR"/>
+        </w:rPr>
+        <w:t xml:space="preserve"> که نام </w:t>
+      </w:r>
+      <w:r>
+        <w:rPr>
+          <w:lang w:bidi="fa-IR"/>
+        </w:rPr>
+        <w:t>local reference</w:t>
+      </w:r>
+      <w:r>
+        <w:rPr>
+          <w:rFonts w:hint="cs"/>
+          <w:rtl/>
+          <w:lang w:bidi="fa-IR"/>
+        </w:rPr>
+        <w:t xml:space="preserve"> را می‌پذیرد.</w:t>
+      </w:r>
+    </w:p>
+    <w:p>
+      <w:pPr>
+        <w:pStyle w:val="ListParagraph"/>
+        <w:numPr>
+          <w:ilvl w:val="0"/>
+          <w:numId w:val="4"/>
+        </w:numPr>
+        <w:bidi/>
+        <w:rPr>
+          <w:lang w:bidi="fa-IR"/>
+        </w:rPr>
+      </w:pPr>
+      <w:r>
+        <w:rPr>
+          <w:rFonts w:hint="cs"/>
+          <w:rtl/>
+          <w:lang w:bidi="fa-IR"/>
+        </w:rPr>
+        <w:t xml:space="preserve">در </w:t>
+      </w:r>
+      <w:r>
+        <w:rPr>
+          <w:lang w:bidi="fa-IR"/>
+        </w:rPr>
+        <w:t>HTML</w:t>
+      </w:r>
+      <w:r>
+        <w:rPr>
+          <w:rFonts w:hint="cs"/>
+          <w:rtl/>
+          <w:lang w:bidi="fa-IR"/>
+        </w:rPr>
+        <w:t xml:space="preserve">: با استفاده از </w:t>
+      </w:r>
+      <w:r>
+        <w:rPr>
+          <w:lang w:bidi="fa-IR"/>
+        </w:rPr>
+        <w:t>local reference</w:t>
+      </w:r>
+      <w:r>
+        <w:rPr>
+          <w:rFonts w:hint="cs"/>
+          <w:rtl/>
+          <w:lang w:bidi="fa-IR"/>
+        </w:rPr>
+        <w:t xml:space="preserve"> .</w:t>
+      </w:r>
+    </w:p>
+    <w:p>
+      <w:pPr>
+        <w:pStyle w:val="Heading1"/>
+        <w:bidi/>
+        <w:rPr>
+          <w:rtl/>
+          <w:lang w:bidi="fa-IR"/>
+        </w:rPr>
+      </w:pPr>
+      <w:r>
+        <w:rPr>
+          <w:rFonts w:hint="cs"/>
+          <w:rtl/>
+          <w:lang w:bidi="fa-IR"/>
+        </w:rPr>
+        <w:t xml:space="preserve">ارسال </w:t>
+      </w:r>
+      <w:r>
+        <w:rPr>
+          <w:lang w:bidi="fa-IR"/>
+        </w:rPr>
+        <w:t>HTML</w:t>
+      </w:r>
+      <w:r>
+        <w:rPr>
+          <w:rFonts w:hint="cs"/>
+          <w:rtl/>
+          <w:lang w:bidi="fa-IR"/>
+        </w:rPr>
+        <w:t xml:space="preserve"> به کامپوننت فرزند</w:t>
+      </w:r>
+    </w:p>
+    <w:p>
+      <w:pPr>
+        <w:bidi/>
+        <w:jc w:val="both"/>
+        <w:rPr>
+          <w:rtl/>
+          <w:lang w:bidi="fa-IR"/>
+        </w:rPr>
+      </w:pPr>
+      <w:r>
+        <w:rPr>
+          <w:rFonts w:hint="cs"/>
+          <w:rtl/>
+          <w:lang w:bidi="fa-IR"/>
+        </w:rPr>
+        <w:t xml:space="preserve">هر چیزی که داخل </w:t>
+      </w:r>
+      <w:r>
+        <w:rPr>
+          <w:lang w:bidi="fa-IR"/>
+        </w:rPr>
+        <w:t>selector</w:t>
+      </w:r>
+      <w:r>
+        <w:rPr>
+          <w:rFonts w:hint="cs"/>
+          <w:rtl/>
+          <w:lang w:bidi="fa-IR"/>
+        </w:rPr>
+        <w:t xml:space="preserve"> مربوط به کامپوننت فرزند قرار بگیرد را می‌توان </w:t>
+      </w:r>
+      <w:r>
+        <w:rPr>
+          <w:rFonts w:hint="cs"/>
+          <w:rtl/>
+          <w:lang w:bidi="fa-IR"/>
+        </w:rPr>
+        <w:t xml:space="preserve">با استفاده </w:t>
+      </w:r>
+      <w:r>
+        <w:rPr>
+          <w:lang w:bidi="fa-IR"/>
+        </w:rPr>
+        <w:t>ng-content</w:t>
+      </w:r>
+      <w:r>
+        <w:rPr>
+          <w:rFonts w:hint="cs"/>
+          <w:rtl/>
+          <w:lang w:bidi="fa-IR"/>
+        </w:rPr>
+        <w:t xml:space="preserve"> در کامپوننت فرزند استفاده کرد.</w:t>
+      </w:r>
+    </w:p>
+    <w:p>
+      <w:pPr>
+        <w:pStyle w:val="Heading1"/>
+        <w:bidi/>
+        <w:rPr>
+          <w:rtl/>
+          <w:lang w:bidi="fa-IR"/>
+        </w:rPr>
+      </w:pPr>
+      <w:r>
+        <w:rPr>
+          <w:lang w:bidi="fa-IR"/>
+        </w:rPr>
+        <w:t>Lifecycle</w:t>
+      </w:r>
+    </w:p>
+    <w:p>
+      <w:pPr>
+        <w:bidi/>
+        <w:rPr>
+          <w:rtl/>
+          <w:lang w:bidi="fa-IR"/>
+        </w:rPr>
+      </w:pPr>
+      <w:r>
+        <w:rPr>
+          <w:rFonts w:hint="cs"/>
+          <w:rtl/>
+          <w:lang w:bidi="fa-IR"/>
+        </w:rPr>
+        <w:t>هر کامپوننت از لحظه ایجاد تا نابودی مراحلی را طی می‌کند که انگولار به ما اجازه می‌دهد به این مراحل دست پیدا کنیم و</w:t>
+      </w:r>
+      <w:r>
+        <w:rPr>
+          <w:rFonts w:hint="cs"/>
+          <w:rtl/>
+          <w:lang w:bidi="fa-IR"/>
+        </w:rPr>
+        <w:t xml:space="preserve"> کارهای مورد نظرمان را انجام دهیم، به هر مرحله چرخه‌ی حیات </w:t>
+      </w:r>
+      <w:r>
+        <w:rPr>
+          <w:lang w:bidi="fa-IR"/>
+        </w:rPr>
+        <w:t>Hook</w:t>
+      </w:r>
+      <w:r>
+        <w:rPr>
+          <w:rFonts w:hint="cs"/>
+          <w:rtl/>
+          <w:lang w:bidi="fa-IR"/>
+        </w:rPr>
+        <w:t xml:space="preserve"> گوید.</w:t>
+      </w:r>
+    </w:p>
+    <w:p>
+      <w:pPr>
+        <w:pStyle w:val="ListParagraph"/>
+        <w:numPr>
+          <w:ilvl w:val="0"/>
+          <w:numId w:val="5"/>
+        </w:numPr>
+        <w:bidi/>
+        <w:jc w:val="both"/>
+        <w:rPr>
+          <w:lang w:bidi="fa-IR"/>
+        </w:rPr>
+      </w:pPr>
+      <w:r>
+        <w:rPr>
+          <w:lang w:bidi="fa-IR"/>
+        </w:rPr>
+        <w:t>ngOnChanges</w:t>
+      </w:r>
+      <w:r>
+        <w:rPr>
+          <w:rtl/>
+          <w:lang w:bidi="fa-IR"/>
+        </w:rPr>
+        <w:t>: اول</w:t>
+      </w:r>
+      <w:r>
+        <w:rPr>
+          <w:rFonts w:hint="cs"/>
+          <w:rtl/>
+          <w:lang w:bidi="fa-IR"/>
+        </w:rPr>
+        <w:t>ی</w:t>
+      </w:r>
+      <w:r>
+        <w:rPr>
+          <w:rFonts w:hint="eastAsia"/>
+          <w:rtl/>
+          <w:lang w:bidi="fa-IR"/>
+        </w:rPr>
+        <w:t>ن</w:t>
+      </w:r>
+      <w:r>
+        <w:rPr>
+          <w:rtl/>
+          <w:lang w:bidi="fa-IR"/>
+        </w:rPr>
+        <w:t xml:space="preserve"> هوک</w:t>
+      </w:r>
+      <w:r>
+        <w:rPr>
+          <w:rFonts w:hint="cs"/>
+          <w:rtl/>
+          <w:lang w:bidi="fa-IR"/>
+        </w:rPr>
+        <w:t>ی</w:t>
+      </w:r>
+      <w:r>
+        <w:rPr>
+          <w:rtl/>
+          <w:lang w:bidi="fa-IR"/>
+        </w:rPr>
+        <w:t xml:space="preserve"> که پس از تغ</w:t>
+      </w:r>
+      <w:r>
+        <w:rPr>
+          <w:rFonts w:hint="cs"/>
+          <w:rtl/>
+          <w:lang w:bidi="fa-IR"/>
+        </w:rPr>
+        <w:t>یی</w:t>
+      </w:r>
+      <w:r>
+        <w:rPr>
+          <w:rFonts w:hint="eastAsia"/>
+          <w:rtl/>
+          <w:lang w:bidi="fa-IR"/>
+        </w:rPr>
+        <w:t>ر</w:t>
+      </w:r>
+      <w:r>
+        <w:rPr>
+          <w:rtl/>
+          <w:lang w:bidi="fa-IR"/>
+        </w:rPr>
+        <w:t xml:space="preserve"> اطلاعات ورود</w:t>
+      </w:r>
+      <w:r>
+        <w:rPr>
+          <w:rFonts w:hint="cs"/>
+          <w:rtl/>
+          <w:lang w:bidi="fa-IR"/>
+        </w:rPr>
+        <w:t>ی</w:t>
+      </w:r>
+      <w:r>
+        <w:rPr>
+          <w:rtl/>
+          <w:lang w:bidi="fa-IR"/>
+        </w:rPr>
+        <w:t xml:space="preserve"> </w:t>
+      </w:r>
+      <w:r>
+        <w:rPr>
+          <w:lang w:bidi="fa-IR"/>
+        </w:rPr>
+        <w:t>Bind</w:t>
+      </w:r>
+      <w:r>
+        <w:rPr>
+          <w:rtl/>
+          <w:lang w:bidi="fa-IR"/>
+        </w:rPr>
+        <w:t xml:space="preserve"> شده رخ م</w:t>
+      </w:r>
+      <w:r>
+        <w:rPr>
+          <w:rFonts w:hint="cs"/>
+          <w:rtl/>
+          <w:lang w:bidi="fa-IR"/>
+        </w:rPr>
+        <w:t>ی‌</w:t>
+      </w:r>
+      <w:r>
+        <w:rPr>
+          <w:rFonts w:hint="eastAsia"/>
+          <w:rtl/>
+          <w:lang w:bidi="fa-IR"/>
+        </w:rPr>
+        <w:t>دهد،</w:t>
+      </w:r>
+      <w:r>
+        <w:rPr>
+          <w:rtl/>
+          <w:lang w:bidi="fa-IR"/>
+        </w:rPr>
+        <w:t xml:space="preserve"> ا</w:t>
+      </w:r>
+      <w:r>
+        <w:rPr>
+          <w:rFonts w:hint="cs"/>
+          <w:rtl/>
+          <w:lang w:bidi="fa-IR"/>
+        </w:rPr>
+        <w:t>ی</w:t>
+      </w:r>
+      <w:r>
+        <w:rPr>
+          <w:rFonts w:hint="eastAsia"/>
+          <w:rtl/>
+          <w:lang w:bidi="fa-IR"/>
+        </w:rPr>
+        <w:t>ن</w:t>
+      </w:r>
+      <w:r>
+        <w:rPr>
+          <w:rtl/>
+          <w:lang w:bidi="fa-IR"/>
+        </w:rPr>
+        <w:t xml:space="preserve"> متد م</w:t>
+      </w:r>
+      <w:r>
+        <w:rPr>
+          <w:rFonts w:hint="cs"/>
+          <w:rtl/>
+          <w:lang w:bidi="fa-IR"/>
+        </w:rPr>
+        <w:t>ی‌</w:t>
+      </w:r>
+      <w:r>
+        <w:rPr>
+          <w:rFonts w:hint="eastAsia"/>
+          <w:rtl/>
+          <w:lang w:bidi="fa-IR"/>
+        </w:rPr>
+        <w:t>باشد</w:t>
+      </w:r>
+      <w:r>
+        <w:rPr>
+          <w:rtl/>
+          <w:lang w:bidi="fa-IR"/>
+        </w:rPr>
+        <w:t>.</w:t>
+      </w:r>
+    </w:p>
+    <w:p>
+      <w:pPr>
+        <w:pStyle w:val="ListParagraph"/>
+        <w:numPr>
+          <w:ilvl w:val="0"/>
+          <w:numId w:val="5"/>
+        </w:numPr>
+        <w:bidi/>
+        <w:jc w:val="both"/>
+        <w:rPr>
+          <w:lang w:bidi="fa-IR"/>
+        </w:rPr>
+      </w:pPr>
+      <w:r>
+        <w:rPr>
+          <w:lang w:bidi="fa-IR"/>
+        </w:rPr>
+        <w:t>ngOnInit</w:t>
+      </w:r>
+      <w:r>
+        <w:rPr>
+          <w:rtl/>
+          <w:lang w:bidi="fa-IR"/>
+        </w:rPr>
+        <w:t>: ا</w:t>
+      </w:r>
+      <w:r>
+        <w:rPr>
+          <w:rFonts w:hint="cs"/>
+          <w:rtl/>
+          <w:lang w:bidi="fa-IR"/>
+        </w:rPr>
+        <w:t>ی</w:t>
+      </w:r>
+      <w:r>
+        <w:rPr>
+          <w:rFonts w:hint="eastAsia"/>
+          <w:rtl/>
+          <w:lang w:bidi="fa-IR"/>
+        </w:rPr>
+        <w:t>ن</w:t>
+      </w:r>
+      <w:r>
+        <w:rPr>
+          <w:rtl/>
+          <w:lang w:bidi="fa-IR"/>
+        </w:rPr>
+        <w:t xml:space="preserve"> هوک پس از </w:t>
+      </w:r>
+      <w:r>
+        <w:rPr>
+          <w:lang w:bidi="fa-IR"/>
+        </w:rPr>
+        <w:t>ngOnChanges</w:t>
+      </w:r>
+      <w:r>
+        <w:rPr>
+          <w:rtl/>
+          <w:lang w:bidi="fa-IR"/>
+        </w:rPr>
+        <w:t xml:space="preserve"> رخ داده و اگر مقاد</w:t>
+      </w:r>
+      <w:r>
+        <w:rPr>
+          <w:rFonts w:hint="cs"/>
+          <w:rtl/>
+          <w:lang w:bidi="fa-IR"/>
+        </w:rPr>
+        <w:t>ی</w:t>
+      </w:r>
+      <w:r>
+        <w:rPr>
+          <w:rFonts w:hint="eastAsia"/>
+          <w:rtl/>
+          <w:lang w:bidi="fa-IR"/>
+        </w:rPr>
+        <w:t>ر</w:t>
+      </w:r>
+      <w:r>
+        <w:rPr>
+          <w:rtl/>
+          <w:lang w:bidi="fa-IR"/>
+        </w:rPr>
+        <w:t xml:space="preserve"> پ</w:t>
+      </w:r>
+      <w:r>
+        <w:rPr>
+          <w:rFonts w:hint="cs"/>
+          <w:rtl/>
+          <w:lang w:bidi="fa-IR"/>
+        </w:rPr>
+        <w:t>ی</w:t>
+      </w:r>
+      <w:r>
+        <w:rPr>
+          <w:rFonts w:hint="eastAsia"/>
+          <w:rtl/>
+          <w:lang w:bidi="fa-IR"/>
+        </w:rPr>
+        <w:t>شفرض</w:t>
+      </w:r>
+      <w:r>
+        <w:rPr>
+          <w:rFonts w:hint="cs"/>
+          <w:rtl/>
+          <w:lang w:bidi="fa-IR"/>
+        </w:rPr>
+        <w:t>ی</w:t>
+      </w:r>
+      <w:r>
+        <w:rPr>
+          <w:rtl/>
+          <w:lang w:bidi="fa-IR"/>
+        </w:rPr>
+        <w:t xml:space="preserve"> به </w:t>
+      </w:r>
+      <w:r>
+        <w:rPr>
+          <w:rFonts w:hint="cs"/>
+          <w:rtl/>
+          <w:lang w:bidi="fa-IR"/>
+        </w:rPr>
+        <w:t>ی</w:t>
+      </w:r>
+      <w:r>
+        <w:rPr>
+          <w:rFonts w:hint="eastAsia"/>
+          <w:rtl/>
+          <w:lang w:bidi="fa-IR"/>
+        </w:rPr>
+        <w:t>ک</w:t>
+      </w:r>
+      <w:r>
+        <w:rPr>
+          <w:rtl/>
+          <w:lang w:bidi="fa-IR"/>
+        </w:rPr>
+        <w:t xml:space="preserve"> کامپوننت اختصاص داده باش</w:t>
+      </w:r>
+      <w:r>
+        <w:rPr>
+          <w:rFonts w:hint="cs"/>
+          <w:rtl/>
+          <w:lang w:bidi="fa-IR"/>
+        </w:rPr>
+        <w:t>ی</w:t>
+      </w:r>
+      <w:r>
+        <w:rPr>
+          <w:rFonts w:hint="eastAsia"/>
+          <w:rtl/>
+          <w:lang w:bidi="fa-IR"/>
+        </w:rPr>
+        <w:t>م،</w:t>
+      </w:r>
+      <w:r>
+        <w:rPr>
+          <w:rtl/>
+          <w:lang w:bidi="fa-IR"/>
+        </w:rPr>
+        <w:t xml:space="preserve"> جا</w:t>
+      </w:r>
+      <w:r>
+        <w:rPr>
+          <w:rFonts w:hint="cs"/>
+          <w:rtl/>
+          <w:lang w:bidi="fa-IR"/>
+        </w:rPr>
+        <w:t>ی</w:t>
+      </w:r>
+      <w:r>
+        <w:rPr>
+          <w:rFonts w:hint="eastAsia"/>
+          <w:rtl/>
+          <w:lang w:bidi="fa-IR"/>
+        </w:rPr>
+        <w:t>گز</w:t>
+      </w:r>
+      <w:r>
+        <w:rPr>
+          <w:rFonts w:hint="cs"/>
+          <w:rtl/>
+          <w:lang w:bidi="fa-IR"/>
+        </w:rPr>
+        <w:t>ی</w:t>
+      </w:r>
+      <w:r>
+        <w:rPr>
+          <w:rFonts w:hint="eastAsia"/>
+          <w:rtl/>
+          <w:lang w:bidi="fa-IR"/>
+        </w:rPr>
+        <w:t>ن</w:t>
+      </w:r>
+      <w:r>
+        <w:rPr>
+          <w:rtl/>
+          <w:lang w:bidi="fa-IR"/>
+        </w:rPr>
+        <w:t xml:space="preserve"> خواهد شد.</w:t>
+      </w:r>
+    </w:p>
+    <w:p>
+      <w:pPr>
+        <w:pStyle w:val="ListParagraph"/>
+        <w:numPr>
+          <w:ilvl w:val="0"/>
+          <w:numId w:val="5"/>
+        </w:numPr>
+        <w:bidi/>
+        <w:jc w:val="both"/>
+        <w:rPr>
+          <w:lang w:bidi="fa-IR"/>
+        </w:rPr>
+      </w:pPr>
+      <w:r>
+        <w:rPr>
+          <w:lang w:bidi="fa-IR"/>
+        </w:rPr>
+        <w:t>ngDoCheck</w:t>
+      </w:r>
+      <w:r>
+        <w:rPr>
+          <w:rtl/>
+          <w:lang w:bidi="fa-IR"/>
+        </w:rPr>
+        <w:t>: پس از بررس</w:t>
+      </w:r>
+      <w:r>
+        <w:rPr>
+          <w:rFonts w:hint="cs"/>
+          <w:rtl/>
+          <w:lang w:bidi="fa-IR"/>
+        </w:rPr>
+        <w:t>ی‌</w:t>
+      </w:r>
+      <w:r>
+        <w:rPr>
+          <w:rFonts w:hint="eastAsia"/>
+          <w:rtl/>
+          <w:lang w:bidi="fa-IR"/>
+        </w:rPr>
+        <w:t>ها</w:t>
+      </w:r>
+      <w:r>
+        <w:rPr>
+          <w:rFonts w:hint="cs"/>
+          <w:rtl/>
+          <w:lang w:bidi="fa-IR"/>
+        </w:rPr>
+        <w:t>ی</w:t>
+      </w:r>
+      <w:r>
+        <w:rPr>
+          <w:rtl/>
+          <w:lang w:bidi="fa-IR"/>
+        </w:rPr>
+        <w:t xml:space="preserve"> فوق ا</w:t>
+      </w:r>
+      <w:r>
+        <w:rPr>
+          <w:rFonts w:hint="cs"/>
+          <w:rtl/>
+          <w:lang w:bidi="fa-IR"/>
+        </w:rPr>
+        <w:t>ی</w:t>
+      </w:r>
+      <w:r>
+        <w:rPr>
+          <w:rFonts w:hint="eastAsia"/>
+          <w:rtl/>
+          <w:lang w:bidi="fa-IR"/>
+        </w:rPr>
+        <w:t>ن</w:t>
+      </w:r>
+      <w:r>
+        <w:rPr>
+          <w:rtl/>
+          <w:lang w:bidi="fa-IR"/>
+        </w:rPr>
+        <w:t xml:space="preserve"> هوک اجرا شده و در نها</w:t>
+      </w:r>
+      <w:r>
+        <w:rPr>
+          <w:rFonts w:hint="cs"/>
+          <w:rtl/>
+          <w:lang w:bidi="fa-IR"/>
+        </w:rPr>
+        <w:t>ی</w:t>
+      </w:r>
+      <w:r>
+        <w:rPr>
+          <w:rFonts w:hint="eastAsia"/>
+          <w:rtl/>
+          <w:lang w:bidi="fa-IR"/>
+        </w:rPr>
+        <w:t>ت</w:t>
+      </w:r>
+      <w:r>
+        <w:rPr>
+          <w:rtl/>
+          <w:lang w:bidi="fa-IR"/>
+        </w:rPr>
+        <w:t xml:space="preserve"> هر تغ</w:t>
+      </w:r>
+      <w:r>
+        <w:rPr>
+          <w:rFonts w:hint="cs"/>
+          <w:rtl/>
+          <w:lang w:bidi="fa-IR"/>
+        </w:rPr>
+        <w:t>یی</w:t>
+      </w:r>
+      <w:r>
+        <w:rPr>
+          <w:rFonts w:hint="eastAsia"/>
+          <w:rtl/>
+          <w:lang w:bidi="fa-IR"/>
+        </w:rPr>
+        <w:t>ر</w:t>
+      </w:r>
+      <w:r>
+        <w:rPr>
+          <w:rFonts w:hint="cs"/>
+          <w:rtl/>
+          <w:lang w:bidi="fa-IR"/>
+        </w:rPr>
+        <w:t>ی</w:t>
+      </w:r>
+      <w:r>
+        <w:rPr>
+          <w:rtl/>
+          <w:lang w:bidi="fa-IR"/>
+        </w:rPr>
+        <w:t xml:space="preserve"> که در ط</w:t>
+      </w:r>
+      <w:r>
+        <w:rPr>
+          <w:rFonts w:hint="cs"/>
+          <w:rtl/>
+          <w:lang w:bidi="fa-IR"/>
+        </w:rPr>
+        <w:t>ی</w:t>
+      </w:r>
+      <w:r>
+        <w:rPr>
+          <w:rtl/>
+          <w:lang w:bidi="fa-IR"/>
+        </w:rPr>
+        <w:t xml:space="preserve"> برنامه رخ دهد را مورد بررس</w:t>
+      </w:r>
+      <w:r>
+        <w:rPr>
+          <w:rFonts w:hint="cs"/>
+          <w:rtl/>
+          <w:lang w:bidi="fa-IR"/>
+        </w:rPr>
+        <w:t>ی</w:t>
+      </w:r>
+      <w:r>
+        <w:rPr>
+          <w:rtl/>
+          <w:lang w:bidi="fa-IR"/>
+        </w:rPr>
+        <w:t xml:space="preserve"> قرار م</w:t>
+      </w:r>
+      <w:r>
+        <w:rPr>
+          <w:rFonts w:hint="cs"/>
+          <w:rtl/>
+          <w:lang w:bidi="fa-IR"/>
+        </w:rPr>
+        <w:t>ی‌</w:t>
+      </w:r>
+      <w:r>
+        <w:rPr>
+          <w:rFonts w:hint="eastAsia"/>
+          <w:rtl/>
+          <w:lang w:bidi="fa-IR"/>
+        </w:rPr>
+        <w:t>دهد</w:t>
+      </w:r>
+      <w:r>
+        <w:rPr>
+          <w:rtl/>
+          <w:lang w:bidi="fa-IR"/>
+        </w:rPr>
+        <w:t>.</w:t>
+      </w:r>
+    </w:p>
+    <w:p>
+      <w:pPr>
+        <w:pStyle w:val="ListParagraph"/>
+        <w:numPr>
+          <w:ilvl w:val="0"/>
+          <w:numId w:val="5"/>
+        </w:numPr>
+        <w:bidi/>
+        <w:jc w:val="both"/>
+        <w:rPr>
+          <w:lang w:bidi="fa-IR"/>
+        </w:rPr>
+      </w:pPr>
+      <w:r>
+        <w:rPr>
+          <w:lang w:bidi="fa-IR"/>
+        </w:rPr>
+        <w:t>ngAfterContentInit</w:t>
+      </w:r>
+      <w:r>
+        <w:rPr>
+          <w:rtl/>
+          <w:lang w:bidi="fa-IR"/>
+        </w:rPr>
+        <w:t>: ا</w:t>
+      </w:r>
+      <w:r>
+        <w:rPr>
+          <w:rFonts w:hint="cs"/>
+          <w:rtl/>
+          <w:lang w:bidi="fa-IR"/>
+        </w:rPr>
+        <w:t>ی</w:t>
+      </w:r>
+      <w:r>
+        <w:rPr>
+          <w:rFonts w:hint="eastAsia"/>
+          <w:rtl/>
+          <w:lang w:bidi="fa-IR"/>
+        </w:rPr>
+        <w:t>ن</w:t>
+      </w:r>
+      <w:r>
+        <w:rPr>
+          <w:rtl/>
+          <w:lang w:bidi="fa-IR"/>
+        </w:rPr>
+        <w:t xml:space="preserve"> هوک پس از مقدارده</w:t>
+      </w:r>
+      <w:r>
+        <w:rPr>
+          <w:rFonts w:hint="cs"/>
+          <w:rtl/>
+          <w:lang w:bidi="fa-IR"/>
+        </w:rPr>
+        <w:t>ی</w:t>
+      </w:r>
+      <w:r>
+        <w:rPr>
+          <w:rtl/>
+          <w:lang w:bidi="fa-IR"/>
+        </w:rPr>
+        <w:t xml:space="preserve"> اول</w:t>
+      </w:r>
+      <w:r>
+        <w:rPr>
+          <w:rFonts w:hint="cs"/>
+          <w:rtl/>
+          <w:lang w:bidi="fa-IR"/>
+        </w:rPr>
+        <w:t>ی</w:t>
+      </w:r>
+      <w:r>
+        <w:rPr>
+          <w:rFonts w:hint="eastAsia"/>
+          <w:rtl/>
+          <w:lang w:bidi="fa-IR"/>
+        </w:rPr>
+        <w:t>ه</w:t>
+      </w:r>
+      <w:r>
+        <w:rPr>
+          <w:rtl/>
+          <w:lang w:bidi="fa-IR"/>
+        </w:rPr>
+        <w:t xml:space="preserve"> تگ </w:t>
+      </w:r>
+      <w:r>
+        <w:rPr>
+          <w:lang w:bidi="fa-IR"/>
+        </w:rPr>
+        <w:t>ng-content</w:t>
+      </w:r>
+      <w:r>
+        <w:rPr>
+          <w:rtl/>
+          <w:lang w:bidi="fa-IR"/>
+        </w:rPr>
+        <w:t xml:space="preserve"> </w:t>
+      </w:r>
+      <w:r>
+        <w:rPr>
+          <w:rFonts w:hint="cs"/>
+          <w:rtl/>
+          <w:lang w:bidi="fa-IR"/>
+        </w:rPr>
+        <w:t xml:space="preserve">(که در کامپوننت فرزند استفاده می‌شود و </w:t>
+      </w:r>
+      <w:r>
+        <w:rPr>
+          <w:lang w:bidi="fa-IR"/>
+        </w:rPr>
+        <w:t>placeholder</w:t>
+      </w:r>
+      <w:r>
+        <w:rPr>
+          <w:rFonts w:hint="cs"/>
+          <w:rtl/>
+          <w:lang w:bidi="fa-IR"/>
+        </w:rPr>
+        <w:t xml:space="preserve">ی است به </w:t>
+      </w:r>
+      <w:r>
+        <w:rPr>
+          <w:lang w:bidi="fa-IR"/>
+        </w:rPr>
+        <w:t>HTML</w:t>
+      </w:r>
+      <w:r>
+        <w:rPr>
+          <w:rFonts w:hint="cs"/>
+          <w:rtl/>
+          <w:lang w:bidi="fa-IR"/>
+        </w:rPr>
+        <w:t xml:space="preserve"> ارسالی از کامپوننت والد) </w:t>
+      </w:r>
+      <w:r>
+        <w:rPr>
+          <w:rtl/>
+          <w:lang w:bidi="fa-IR"/>
+        </w:rPr>
+        <w:t>فعال م</w:t>
+      </w:r>
+      <w:r>
+        <w:rPr>
+          <w:rFonts w:hint="cs"/>
+          <w:rtl/>
+          <w:lang w:bidi="fa-IR"/>
+        </w:rPr>
+        <w:t>ی‌</w:t>
+      </w:r>
+      <w:r>
+        <w:rPr>
+          <w:rFonts w:hint="eastAsia"/>
+          <w:rtl/>
+          <w:lang w:bidi="fa-IR"/>
+        </w:rPr>
+        <w:t>شود</w:t>
+      </w:r>
+      <w:r>
+        <w:rPr>
+          <w:rtl/>
+          <w:lang w:bidi="fa-IR"/>
+        </w:rPr>
+        <w:t>.</w:t>
+      </w:r>
+    </w:p>
+    <w:p>
+      <w:pPr>
+        <w:pStyle w:val="ListParagraph"/>
+        <w:numPr>
+          <w:ilvl w:val="0"/>
+          <w:numId w:val="5"/>
+        </w:numPr>
+        <w:bidi/>
+        <w:jc w:val="both"/>
+        <w:rPr>
+          <w:lang w:bidi="fa-IR"/>
+        </w:rPr>
+      </w:pPr>
+      <w:r>
+        <w:rPr>
+          <w:lang w:bidi="fa-IR"/>
+        </w:rPr>
+        <w:t>ngAfterContentChecked</w:t>
+      </w:r>
+      <w:r>
+        <w:rPr>
+          <w:rtl/>
+          <w:lang w:bidi="fa-IR"/>
+        </w:rPr>
+        <w:t>: ا</w:t>
+      </w:r>
+      <w:r>
+        <w:rPr>
+          <w:rFonts w:hint="cs"/>
+          <w:rtl/>
+          <w:lang w:bidi="fa-IR"/>
+        </w:rPr>
+        <w:t>ی</w:t>
+      </w:r>
+      <w:r>
+        <w:rPr>
+          <w:rFonts w:hint="eastAsia"/>
+          <w:rtl/>
+          <w:lang w:bidi="fa-IR"/>
+        </w:rPr>
+        <w:t>ن</w:t>
+      </w:r>
+      <w:r>
+        <w:rPr>
+          <w:rtl/>
+          <w:lang w:bidi="fa-IR"/>
+        </w:rPr>
+        <w:t xml:space="preserve"> هوک بررس</w:t>
+      </w:r>
+      <w:r>
+        <w:rPr>
+          <w:rFonts w:hint="cs"/>
+          <w:rtl/>
+          <w:lang w:bidi="fa-IR"/>
+        </w:rPr>
+        <w:t>ی</w:t>
+      </w:r>
+      <w:r>
+        <w:rPr>
+          <w:rtl/>
+          <w:lang w:bidi="fa-IR"/>
+        </w:rPr>
+        <w:t xml:space="preserve"> م</w:t>
+      </w:r>
+      <w:r>
+        <w:rPr>
+          <w:rFonts w:hint="cs"/>
+          <w:rtl/>
+          <w:lang w:bidi="fa-IR"/>
+        </w:rPr>
+        <w:t>ی‌</w:t>
+      </w:r>
+      <w:r>
+        <w:rPr>
+          <w:rFonts w:hint="eastAsia"/>
+          <w:rtl/>
+          <w:lang w:bidi="fa-IR"/>
+        </w:rPr>
+        <w:t>کند</w:t>
+      </w:r>
+      <w:r>
+        <w:rPr>
+          <w:rtl/>
+          <w:lang w:bidi="fa-IR"/>
+        </w:rPr>
+        <w:t xml:space="preserve"> که آ</w:t>
+      </w:r>
+      <w:r>
+        <w:rPr>
+          <w:rFonts w:hint="cs"/>
+          <w:rtl/>
+          <w:lang w:bidi="fa-IR"/>
+        </w:rPr>
+        <w:t>ی</w:t>
+      </w:r>
+      <w:r>
+        <w:rPr>
+          <w:rFonts w:hint="eastAsia"/>
+          <w:rtl/>
+          <w:lang w:bidi="fa-IR"/>
+        </w:rPr>
+        <w:t>ا</w:t>
+      </w:r>
+      <w:r>
+        <w:rPr>
+          <w:rtl/>
+          <w:lang w:bidi="fa-IR"/>
+        </w:rPr>
+        <w:t xml:space="preserve"> مقاد</w:t>
+      </w:r>
+      <w:r>
+        <w:rPr>
+          <w:rFonts w:hint="cs"/>
+          <w:rtl/>
+          <w:lang w:bidi="fa-IR"/>
+        </w:rPr>
+        <w:t>ی</w:t>
+      </w:r>
+      <w:r>
+        <w:rPr>
+          <w:rFonts w:hint="eastAsia"/>
+          <w:rtl/>
+          <w:lang w:bidi="fa-IR"/>
+        </w:rPr>
+        <w:t>ر</w:t>
+      </w:r>
+      <w:r>
+        <w:rPr>
+          <w:rtl/>
+          <w:lang w:bidi="fa-IR"/>
+        </w:rPr>
+        <w:t xml:space="preserve"> موجود در تگ </w:t>
+      </w:r>
+      <w:r>
+        <w:rPr>
+          <w:lang w:bidi="fa-IR"/>
+        </w:rPr>
+        <w:t>ng-content</w:t>
+      </w:r>
+      <w:r>
+        <w:rPr>
+          <w:rtl/>
+          <w:lang w:bidi="fa-IR"/>
+        </w:rPr>
+        <w:t xml:space="preserve"> تغ</w:t>
+      </w:r>
+      <w:r>
+        <w:rPr>
+          <w:rFonts w:hint="cs"/>
+          <w:rtl/>
+          <w:lang w:bidi="fa-IR"/>
+        </w:rPr>
+        <w:t>یی</w:t>
+      </w:r>
+      <w:r>
+        <w:rPr>
+          <w:rFonts w:hint="eastAsia"/>
+          <w:rtl/>
+          <w:lang w:bidi="fa-IR"/>
+        </w:rPr>
+        <w:t>ر</w:t>
+      </w:r>
+      <w:r>
+        <w:rPr>
+          <w:rtl/>
+          <w:lang w:bidi="fa-IR"/>
+        </w:rPr>
+        <w:t xml:space="preserve"> کرده است </w:t>
+      </w:r>
+      <w:r>
+        <w:rPr>
+          <w:rFonts w:hint="cs"/>
+          <w:rtl/>
+          <w:lang w:bidi="fa-IR"/>
+        </w:rPr>
+        <w:t>ی</w:t>
+      </w:r>
+      <w:r>
+        <w:rPr>
+          <w:rFonts w:hint="eastAsia"/>
+          <w:rtl/>
+          <w:lang w:bidi="fa-IR"/>
+        </w:rPr>
+        <w:t>ا</w:t>
+      </w:r>
+      <w:r>
+        <w:rPr>
+          <w:rtl/>
+          <w:lang w:bidi="fa-IR"/>
+        </w:rPr>
+        <w:t xml:space="preserve"> خ</w:t>
+      </w:r>
+      <w:r>
+        <w:rPr>
+          <w:rFonts w:hint="cs"/>
+          <w:rtl/>
+          <w:lang w:bidi="fa-IR"/>
+        </w:rPr>
+        <w:t>ی</w:t>
+      </w:r>
+      <w:r>
+        <w:rPr>
+          <w:rFonts w:hint="eastAsia"/>
+          <w:rtl/>
+          <w:lang w:bidi="fa-IR"/>
+        </w:rPr>
+        <w:t>ر؟</w:t>
+      </w:r>
+      <w:r>
+        <w:rPr>
+          <w:rtl/>
+          <w:lang w:bidi="fa-IR"/>
+        </w:rPr>
+        <w:t xml:space="preserve"> در صورت تغ</w:t>
+      </w:r>
+      <w:r>
+        <w:rPr>
+          <w:rFonts w:hint="cs"/>
+          <w:rtl/>
+          <w:lang w:bidi="fa-IR"/>
+        </w:rPr>
+        <w:t>یی</w:t>
+      </w:r>
+      <w:r>
+        <w:rPr>
+          <w:rFonts w:hint="eastAsia"/>
+          <w:rtl/>
+          <w:lang w:bidi="fa-IR"/>
+        </w:rPr>
+        <w:t>ر</w:t>
+      </w:r>
+      <w:r>
+        <w:rPr>
+          <w:rtl/>
+          <w:lang w:bidi="fa-IR"/>
+        </w:rPr>
+        <w:t xml:space="preserve"> فعال م</w:t>
+      </w:r>
+      <w:r>
+        <w:rPr>
+          <w:rFonts w:hint="cs"/>
+          <w:rtl/>
+          <w:lang w:bidi="fa-IR"/>
+        </w:rPr>
+        <w:t>ی‌</w:t>
+      </w:r>
+      <w:r>
+        <w:rPr>
+          <w:rFonts w:hint="eastAsia"/>
+          <w:rtl/>
+          <w:lang w:bidi="fa-IR"/>
+        </w:rPr>
+        <w:t>شود</w:t>
+      </w:r>
+      <w:r>
+        <w:rPr>
+          <w:rtl/>
+          <w:lang w:bidi="fa-IR"/>
+        </w:rPr>
+        <w:t>.</w:t>
+      </w:r>
+    </w:p>
+    <w:p>
+      <w:pPr>
+        <w:pStyle w:val="ListParagraph"/>
+        <w:numPr>
+          <w:ilvl w:val="0"/>
+          <w:numId w:val="5"/>
+        </w:numPr>
+        <w:bidi/>
+        <w:jc w:val="both"/>
+        <w:rPr>
+          <w:lang w:bidi="fa-IR"/>
+        </w:rPr>
+      </w:pPr>
+      <w:r>
+        <w:rPr>
+          <w:lang w:bidi="fa-IR"/>
+        </w:rPr>
+        <w:lastRenderedPageBreak/>
+        <w:t>ngAfterViewInit</w:t>
+      </w:r>
+      <w:r>
+        <w:rPr>
+          <w:rtl/>
+          <w:lang w:bidi="fa-IR"/>
+        </w:rPr>
+        <w:t>: ا</w:t>
+      </w:r>
+      <w:r>
+        <w:rPr>
+          <w:rFonts w:hint="cs"/>
+          <w:rtl/>
+          <w:lang w:bidi="fa-IR"/>
+        </w:rPr>
+        <w:t>ی</w:t>
+      </w:r>
+      <w:r>
+        <w:rPr>
+          <w:rFonts w:hint="eastAsia"/>
+          <w:rtl/>
+          <w:lang w:bidi="fa-IR"/>
+        </w:rPr>
+        <w:t>ن</w:t>
+      </w:r>
+      <w:r>
+        <w:rPr>
+          <w:rtl/>
+          <w:lang w:bidi="fa-IR"/>
+        </w:rPr>
+        <w:t xml:space="preserve"> هوک پس از مقدارده</w:t>
+      </w:r>
+      <w:r>
+        <w:rPr>
+          <w:rFonts w:hint="cs"/>
+          <w:rtl/>
+          <w:lang w:bidi="fa-IR"/>
+        </w:rPr>
+        <w:t>ی</w:t>
+      </w:r>
+      <w:r>
+        <w:rPr>
+          <w:rtl/>
+          <w:lang w:bidi="fa-IR"/>
+        </w:rPr>
+        <w:t xml:space="preserve"> اول</w:t>
+      </w:r>
+      <w:r>
+        <w:rPr>
+          <w:rFonts w:hint="cs"/>
+          <w:rtl/>
+          <w:lang w:bidi="fa-IR"/>
+        </w:rPr>
+        <w:t>ی</w:t>
+      </w:r>
+      <w:r>
+        <w:rPr>
+          <w:rFonts w:hint="eastAsia"/>
+          <w:rtl/>
+          <w:lang w:bidi="fa-IR"/>
+        </w:rPr>
+        <w:t>ه‌</w:t>
+      </w:r>
+      <w:r>
+        <w:rPr>
+          <w:rFonts w:hint="cs"/>
+          <w:rtl/>
+          <w:lang w:bidi="fa-IR"/>
+        </w:rPr>
+        <w:t>ی</w:t>
+      </w:r>
+      <w:r>
+        <w:rPr>
+          <w:rtl/>
+          <w:lang w:bidi="fa-IR"/>
+        </w:rPr>
+        <w:t xml:space="preserve"> </w:t>
+      </w:r>
+      <w:r>
+        <w:rPr>
+          <w:lang w:bidi="fa-IR"/>
+        </w:rPr>
+        <w:t>childView</w:t>
+      </w:r>
+      <w:r>
+        <w:rPr>
+          <w:rtl/>
+          <w:lang w:bidi="fa-IR"/>
+        </w:rPr>
+        <w:t>ها درون کامپوننت فعال م</w:t>
+      </w:r>
+      <w:r>
+        <w:rPr>
+          <w:rFonts w:hint="cs"/>
+          <w:rtl/>
+          <w:lang w:bidi="fa-IR"/>
+        </w:rPr>
+        <w:t>ی‌</w:t>
+      </w:r>
+      <w:r>
+        <w:rPr>
+          <w:rFonts w:hint="eastAsia"/>
+          <w:rtl/>
+          <w:lang w:bidi="fa-IR"/>
+        </w:rPr>
+        <w:t>شود</w:t>
+      </w:r>
+      <w:r>
+        <w:rPr>
+          <w:rtl/>
+          <w:lang w:bidi="fa-IR"/>
+        </w:rPr>
+        <w:t>.</w:t>
+      </w:r>
+    </w:p>
+    <w:p>
+      <w:pPr>
+        <w:pStyle w:val="ListParagraph"/>
+        <w:numPr>
+          <w:ilvl w:val="0"/>
+          <w:numId w:val="5"/>
+        </w:numPr>
+        <w:bidi/>
+        <w:jc w:val="both"/>
+        <w:rPr>
+          <w:lang w:bidi="fa-IR"/>
+        </w:rPr>
+      </w:pPr>
+      <w:r>
+        <w:rPr>
+          <w:lang w:bidi="fa-IR"/>
+        </w:rPr>
+        <w:t>ngAfterViewChecked</w:t>
+      </w:r>
+      <w:r>
+        <w:rPr>
+          <w:rtl/>
+          <w:lang w:bidi="fa-IR"/>
+        </w:rPr>
+        <w:t>: ا</w:t>
+      </w:r>
+      <w:r>
+        <w:rPr>
+          <w:rFonts w:hint="cs"/>
+          <w:rtl/>
+          <w:lang w:bidi="fa-IR"/>
+        </w:rPr>
+        <w:t>ی</w:t>
+      </w:r>
+      <w:r>
+        <w:rPr>
+          <w:rFonts w:hint="eastAsia"/>
+          <w:rtl/>
+          <w:lang w:bidi="fa-IR"/>
+        </w:rPr>
+        <w:t>ن</w:t>
+      </w:r>
+      <w:r>
+        <w:rPr>
+          <w:rtl/>
+          <w:lang w:bidi="fa-IR"/>
+        </w:rPr>
+        <w:t xml:space="preserve"> هوک بررس</w:t>
+      </w:r>
+      <w:r>
+        <w:rPr>
+          <w:rFonts w:hint="cs"/>
+          <w:rtl/>
+          <w:lang w:bidi="fa-IR"/>
+        </w:rPr>
+        <w:t>ی</w:t>
+      </w:r>
+      <w:r>
+        <w:rPr>
+          <w:rtl/>
+          <w:lang w:bidi="fa-IR"/>
+        </w:rPr>
+        <w:t xml:space="preserve"> م</w:t>
+      </w:r>
+      <w:r>
+        <w:rPr>
+          <w:rFonts w:hint="cs"/>
+          <w:rtl/>
+          <w:lang w:bidi="fa-IR"/>
+        </w:rPr>
+        <w:t>ی‌</w:t>
+      </w:r>
+      <w:r>
+        <w:rPr>
+          <w:rFonts w:hint="eastAsia"/>
+          <w:rtl/>
+          <w:lang w:bidi="fa-IR"/>
+        </w:rPr>
+        <w:t>کند</w:t>
+      </w:r>
+      <w:r>
+        <w:rPr>
+          <w:rtl/>
+          <w:lang w:bidi="fa-IR"/>
+        </w:rPr>
+        <w:t xml:space="preserve"> که آ</w:t>
+      </w:r>
+      <w:r>
+        <w:rPr>
+          <w:rFonts w:hint="cs"/>
+          <w:rtl/>
+          <w:lang w:bidi="fa-IR"/>
+        </w:rPr>
+        <w:t>ی</w:t>
+      </w:r>
+      <w:r>
+        <w:rPr>
+          <w:rFonts w:hint="eastAsia"/>
+          <w:rtl/>
+          <w:lang w:bidi="fa-IR"/>
+        </w:rPr>
+        <w:t>ا</w:t>
+      </w:r>
+      <w:r>
+        <w:rPr>
+          <w:rtl/>
+          <w:lang w:bidi="fa-IR"/>
+        </w:rPr>
+        <w:t xml:space="preserve"> مقاد</w:t>
+      </w:r>
+      <w:r>
+        <w:rPr>
+          <w:rFonts w:hint="cs"/>
+          <w:rtl/>
+          <w:lang w:bidi="fa-IR"/>
+        </w:rPr>
+        <w:t>ی</w:t>
+      </w:r>
+      <w:r>
+        <w:rPr>
+          <w:rFonts w:hint="eastAsia"/>
+          <w:rtl/>
+          <w:lang w:bidi="fa-IR"/>
+        </w:rPr>
+        <w:t>ر</w:t>
+      </w:r>
+      <w:r>
+        <w:rPr>
+          <w:rtl/>
+          <w:lang w:bidi="fa-IR"/>
+        </w:rPr>
+        <w:t xml:space="preserve"> موجود در لوکال رفرنس‌ها </w:t>
+      </w:r>
+      <w:r>
+        <w:rPr>
+          <w:lang w:bidi="fa-IR"/>
+        </w:rPr>
+        <w:t>childView</w:t>
+      </w:r>
+      <w:r>
+        <w:rPr>
+          <w:rtl/>
+          <w:lang w:bidi="fa-IR"/>
+        </w:rPr>
+        <w:t xml:space="preserve"> تغ</w:t>
+      </w:r>
+      <w:r>
+        <w:rPr>
+          <w:rFonts w:hint="cs"/>
+          <w:rtl/>
+          <w:lang w:bidi="fa-IR"/>
+        </w:rPr>
+        <w:t>یی</w:t>
+      </w:r>
+      <w:r>
+        <w:rPr>
+          <w:rFonts w:hint="eastAsia"/>
+          <w:rtl/>
+          <w:lang w:bidi="fa-IR"/>
+        </w:rPr>
+        <w:t>ر</w:t>
+      </w:r>
+      <w:r>
+        <w:rPr>
+          <w:rtl/>
+          <w:lang w:bidi="fa-IR"/>
+        </w:rPr>
+        <w:t xml:space="preserve"> کرده است </w:t>
+      </w:r>
+      <w:r>
+        <w:rPr>
+          <w:rFonts w:hint="cs"/>
+          <w:rtl/>
+          <w:lang w:bidi="fa-IR"/>
+        </w:rPr>
+        <w:t>ی</w:t>
+      </w:r>
+      <w:r>
+        <w:rPr>
+          <w:rFonts w:hint="eastAsia"/>
+          <w:rtl/>
+          <w:lang w:bidi="fa-IR"/>
+        </w:rPr>
+        <w:t>ا</w:t>
+      </w:r>
+      <w:r>
+        <w:rPr>
+          <w:rtl/>
+          <w:lang w:bidi="fa-IR"/>
+        </w:rPr>
+        <w:t xml:space="preserve"> خ</w:t>
+      </w:r>
+      <w:r>
+        <w:rPr>
+          <w:rFonts w:hint="cs"/>
+          <w:rtl/>
+          <w:lang w:bidi="fa-IR"/>
+        </w:rPr>
+        <w:t>ی</w:t>
+      </w:r>
+      <w:r>
+        <w:rPr>
+          <w:rFonts w:hint="eastAsia"/>
+          <w:rtl/>
+          <w:lang w:bidi="fa-IR"/>
+        </w:rPr>
+        <w:t>ر؟</w:t>
+      </w:r>
+      <w:r>
+        <w:rPr>
+          <w:rtl/>
+          <w:lang w:bidi="fa-IR"/>
+        </w:rPr>
+        <w:t xml:space="preserve"> در صورت تغ</w:t>
+      </w:r>
+      <w:r>
+        <w:rPr>
+          <w:rFonts w:hint="cs"/>
+          <w:rtl/>
+          <w:lang w:bidi="fa-IR"/>
+        </w:rPr>
+        <w:t>یی</w:t>
+      </w:r>
+      <w:r>
+        <w:rPr>
+          <w:rFonts w:hint="eastAsia"/>
+          <w:rtl/>
+          <w:lang w:bidi="fa-IR"/>
+        </w:rPr>
+        <w:t>ر</w:t>
+      </w:r>
+      <w:r>
+        <w:rPr>
+          <w:rtl/>
+          <w:lang w:bidi="fa-IR"/>
+        </w:rPr>
+        <w:t xml:space="preserve"> فعال م</w:t>
+      </w:r>
+      <w:r>
+        <w:rPr>
+          <w:rFonts w:hint="cs"/>
+          <w:rtl/>
+          <w:lang w:bidi="fa-IR"/>
+        </w:rPr>
+        <w:t>ی‌</w:t>
+      </w:r>
+      <w:r>
+        <w:rPr>
+          <w:rFonts w:hint="eastAsia"/>
+          <w:rtl/>
+          <w:lang w:bidi="fa-IR"/>
+        </w:rPr>
+        <w:t>شود</w:t>
+      </w:r>
+      <w:r>
+        <w:rPr>
+          <w:rtl/>
+          <w:lang w:bidi="fa-IR"/>
+        </w:rPr>
+        <w:t>.</w:t>
+      </w:r>
+    </w:p>
+    <w:p>
+      <w:pPr>
+        <w:pStyle w:val="ListParagraph"/>
+        <w:numPr>
+          <w:ilvl w:val="0"/>
+          <w:numId w:val="5"/>
+        </w:numPr>
+        <w:bidi/>
+        <w:jc w:val="both"/>
+        <w:rPr>
+          <w:lang w:bidi="fa-IR"/>
+        </w:rPr>
+      </w:pPr>
+      <w:r>
+        <w:rPr>
+          <w:lang w:bidi="fa-IR"/>
+        </w:rPr>
+        <w:t>ngOnDestroy</w:t>
+      </w:r>
+      <w:r>
+        <w:rPr>
+          <w:rtl/>
+          <w:lang w:bidi="fa-IR"/>
+        </w:rPr>
+        <w:t>: آخر</w:t>
+      </w:r>
+      <w:r>
+        <w:rPr>
+          <w:rFonts w:hint="cs"/>
+          <w:rtl/>
+          <w:lang w:bidi="fa-IR"/>
+        </w:rPr>
+        <w:t>ی</w:t>
+      </w:r>
+      <w:r>
+        <w:rPr>
+          <w:rFonts w:hint="eastAsia"/>
+          <w:rtl/>
+          <w:lang w:bidi="fa-IR"/>
+        </w:rPr>
+        <w:t>ن</w:t>
+      </w:r>
+      <w:r>
+        <w:rPr>
+          <w:rtl/>
+          <w:lang w:bidi="fa-IR"/>
+        </w:rPr>
+        <w:t xml:space="preserve"> هوک</w:t>
+      </w:r>
+      <w:r>
+        <w:rPr>
+          <w:rFonts w:hint="cs"/>
+          <w:rtl/>
+          <w:lang w:bidi="fa-IR"/>
+        </w:rPr>
+        <w:t>ی</w:t>
+      </w:r>
+      <w:r>
+        <w:rPr>
+          <w:rtl/>
+          <w:lang w:bidi="fa-IR"/>
+        </w:rPr>
+        <w:t xml:space="preserve"> که فعال م</w:t>
+      </w:r>
+      <w:r>
+        <w:rPr>
+          <w:rFonts w:hint="cs"/>
+          <w:rtl/>
+          <w:lang w:bidi="fa-IR"/>
+        </w:rPr>
+        <w:t>ی‌</w:t>
+      </w:r>
+      <w:r>
+        <w:rPr>
+          <w:rFonts w:hint="eastAsia"/>
+          <w:rtl/>
+          <w:lang w:bidi="fa-IR"/>
+        </w:rPr>
+        <w:t>شود،</w:t>
+      </w:r>
+      <w:r>
+        <w:rPr>
+          <w:rtl/>
+          <w:lang w:bidi="fa-IR"/>
+        </w:rPr>
+        <w:t xml:space="preserve"> </w:t>
+      </w:r>
+      <w:r>
+        <w:rPr>
+          <w:lang w:bidi="fa-IR"/>
+        </w:rPr>
+        <w:t>ngOnDestroy</w:t>
+      </w:r>
+      <w:r>
+        <w:rPr>
+          <w:rtl/>
+          <w:lang w:bidi="fa-IR"/>
+        </w:rPr>
+        <w:t xml:space="preserve"> نام دارد که به هنگام تخر</w:t>
+      </w:r>
+      <w:r>
+        <w:rPr>
+          <w:rFonts w:hint="cs"/>
+          <w:rtl/>
+          <w:lang w:bidi="fa-IR"/>
+        </w:rPr>
+        <w:t>ی</w:t>
+      </w:r>
+      <w:r>
+        <w:rPr>
+          <w:rFonts w:hint="eastAsia"/>
+          <w:rtl/>
+          <w:lang w:bidi="fa-IR"/>
+        </w:rPr>
+        <w:t>ب</w:t>
+      </w:r>
+      <w:r>
+        <w:rPr>
+          <w:rtl/>
+          <w:lang w:bidi="fa-IR"/>
+        </w:rPr>
+        <w:t xml:space="preserve"> </w:t>
+      </w:r>
+      <w:r>
+        <w:rPr>
+          <w:rFonts w:hint="cs"/>
+          <w:rtl/>
+          <w:lang w:bidi="fa-IR"/>
+        </w:rPr>
+        <w:t>ی</w:t>
+      </w:r>
+      <w:r>
+        <w:rPr>
+          <w:rFonts w:hint="eastAsia"/>
+          <w:rtl/>
+          <w:lang w:bidi="fa-IR"/>
+        </w:rPr>
+        <w:t>ا</w:t>
+      </w:r>
+      <w:r>
+        <w:rPr>
+          <w:rtl/>
+          <w:lang w:bidi="fa-IR"/>
+        </w:rPr>
+        <w:t xml:space="preserve"> عدم استفاده از </w:t>
+      </w:r>
+      <w:r>
+        <w:rPr>
+          <w:rFonts w:hint="cs"/>
+          <w:rtl/>
+          <w:lang w:bidi="fa-IR"/>
+        </w:rPr>
+        <w:t>ی</w:t>
+      </w:r>
+      <w:r>
+        <w:rPr>
+          <w:rFonts w:hint="eastAsia"/>
+          <w:rtl/>
+          <w:lang w:bidi="fa-IR"/>
+        </w:rPr>
+        <w:t>ک</w:t>
+      </w:r>
+      <w:r>
+        <w:rPr>
+          <w:rtl/>
+          <w:lang w:bidi="fa-IR"/>
+        </w:rPr>
+        <w:t xml:space="preserve"> کامپوننت به چرخه ح</w:t>
+      </w:r>
+      <w:r>
+        <w:rPr>
+          <w:rFonts w:hint="cs"/>
+          <w:rtl/>
+          <w:lang w:bidi="fa-IR"/>
+        </w:rPr>
+        <w:t>ی</w:t>
+      </w:r>
+      <w:r>
+        <w:rPr>
+          <w:rFonts w:hint="eastAsia"/>
+          <w:rtl/>
+          <w:lang w:bidi="fa-IR"/>
+        </w:rPr>
+        <w:t>ات</w:t>
+      </w:r>
+      <w:r>
+        <w:rPr>
+          <w:rtl/>
+          <w:lang w:bidi="fa-IR"/>
+        </w:rPr>
+        <w:t xml:space="preserve"> پا</w:t>
+      </w:r>
+      <w:r>
+        <w:rPr>
+          <w:rFonts w:hint="cs"/>
+          <w:rtl/>
+          <w:lang w:bidi="fa-IR"/>
+        </w:rPr>
+        <w:t>ی</w:t>
+      </w:r>
+      <w:r>
+        <w:rPr>
+          <w:rFonts w:hint="eastAsia"/>
+          <w:rtl/>
+          <w:lang w:bidi="fa-IR"/>
+        </w:rPr>
+        <w:t>ان</w:t>
+      </w:r>
+      <w:r>
+        <w:rPr>
+          <w:rtl/>
+          <w:lang w:bidi="fa-IR"/>
+        </w:rPr>
+        <w:t xml:space="preserve"> م</w:t>
+      </w:r>
+      <w:r>
+        <w:rPr>
+          <w:rFonts w:hint="cs"/>
+          <w:rtl/>
+          <w:lang w:bidi="fa-IR"/>
+        </w:rPr>
+        <w:t>ی‌</w:t>
+      </w:r>
+      <w:r>
+        <w:rPr>
+          <w:rFonts w:hint="eastAsia"/>
+          <w:rtl/>
+          <w:lang w:bidi="fa-IR"/>
+        </w:rPr>
+        <w:t>بخشد</w:t>
+      </w:r>
+      <w:r>
+        <w:rPr>
+          <w:rtl/>
+          <w:lang w:bidi="fa-IR"/>
+        </w:rPr>
+        <w:t>.</w:t>
+      </w:r>
+    </w:p>
+    <w:p>
+      <w:pPr>
+        <w:bidi/>
+        <w:jc w:val="both"/>
+        <w:rPr>
+          <w:rFonts w:hint="cs"/>
+          <w:rtl/>
+          <w:lang w:bidi="fa-IR"/>
+        </w:rPr>
+      </w:pPr>
+      <w:r>
+        <w:rPr>
+          <w:rFonts w:hint="cs"/>
+          <w:rtl/>
+          <w:lang w:bidi="fa-IR"/>
+        </w:rPr>
+        <w:t xml:space="preserve">برای دسترسی به هر هوک فوق یک </w:t>
+      </w:r>
+      <w:r>
+        <w:rPr>
+          <w:lang w:bidi="fa-IR"/>
+        </w:rPr>
+        <w:t>Interface</w:t>
+      </w:r>
+      <w:r>
+        <w:rPr>
+          <w:rFonts w:hint="cs"/>
+          <w:rtl/>
+          <w:lang w:bidi="fa-IR"/>
+        </w:rPr>
+        <w:t xml:space="preserve"> با همان نام در </w:t>
+      </w:r>
+      <w:r>
+        <w:rPr>
+          <w:lang w:bidi="fa-IR"/>
+        </w:rPr>
+        <w:t>angular/core</w:t>
+      </w:r>
+      <w:r>
+        <w:rPr>
+          <w:rFonts w:hint="cs"/>
+          <w:rtl/>
+          <w:lang w:bidi="fa-IR"/>
+        </w:rPr>
+        <w:t xml:space="preserve"> تعریف شده است که باید آن را پیاده سازی کرد.</w:t>
+      </w:r>
+    </w:p>
+    <w:p>
+      <w:pPr>
+        <w:bidi/>
+        <w:rPr>
+          <w:rtl/>
+          <w:lang w:bidi="fa-IR"/>
+        </w:rPr>
+      </w:pPr>
     </w:p>
     <w:sectPr>
       <w:pgSz w:w="12240" w:h="15840"/>
@@ -1726,9 +3669,9 @@
     </w:lvl>
   </w:abstractNum>
   <w:abstractNum w:abstractNumId="1" w15:restartNumberingAfterBreak="0">
-    <w:nsid w:val="6F2A5C25"/>
+    <w:nsid w:val="658E4964"/>
     <w:multiLevelType w:val="hybridMultilevel"/>
-    <w:tmpl w:val="8FC0649E"/>
+    <w:tmpl w:val="80ACE6EC"/>
     <w:lvl w:ilvl="0" w:tplc="0409000D">
       <w:start w:val="1"/>
       <w:numFmt w:val="bullet"/>
@@ -1839,9 +3782,9 @@
     </w:lvl>
   </w:abstractNum>
   <w:abstractNum w:abstractNumId="2" w15:restartNumberingAfterBreak="0">
-    <w:nsid w:val="71C30420"/>
+    <w:nsid w:val="6F2A5C25"/>
     <w:multiLevelType w:val="hybridMultilevel"/>
-    <w:tmpl w:val="B9C8A008"/>
+    <w:tmpl w:val="8FC0649E"/>
     <w:lvl w:ilvl="0" w:tplc="0409000D">
       <w:start w:val="1"/>
       <w:numFmt w:val="bullet"/>
@@ -1951,14 +3894,246 @@
       </w:rPr>
     </w:lvl>
   </w:abstractNum>
+  <w:abstractNum w:abstractNumId="3" w15:restartNumberingAfterBreak="0">
+    <w:nsid w:val="71C30420"/>
+    <w:multiLevelType w:val="hybridMultilevel"/>
+    <w:tmpl w:val="B9C8A008"/>
+    <w:lvl w:ilvl="0" w:tplc="0409000D">
+      <w:start w:val="1"/>
+      <w:numFmt w:val="bullet"/>
+      <w:lvlText w:val=""/>
+      <w:lvlJc w:val="left"/>
+      <w:pPr>
+        <w:ind w:left="720" w:hanging="360"/>
+      </w:pPr>
+      <w:rPr>
+        <w:rFonts w:ascii="Wingdings" w:hAnsi="Wingdings" w:hint="default"/>
+      </w:rPr>
+    </w:lvl>
+    <w:lvl w:ilvl="1" w:tplc="04090003" w:tentative="1">
+      <w:start w:val="1"/>
+      <w:numFmt w:val="bullet"/>
+      <w:lvlText w:val="o"/>
+      <w:lvlJc w:val="left"/>
+      <w:pPr>
+        <w:ind w:left="1440" w:hanging="360"/>
+      </w:pPr>
+      <w:rPr>
+        <w:rFonts w:ascii="Courier New" w:hAnsi="Courier New" w:cs="Courier New" w:hint="default"/>
+      </w:rPr>
+    </w:lvl>
+    <w:lvl w:ilvl="2" w:tplc="04090005" w:tentative="1">
+      <w:start w:val="1"/>
+      <w:numFmt w:val="bullet"/>
+      <w:lvlText w:val=""/>
+      <w:lvlJc w:val="left"/>
+      <w:pPr>
+        <w:ind w:left="2160" w:hanging="360"/>
+      </w:pPr>
+      <w:rPr>
+        <w:rFonts w:ascii="Wingdings" w:hAnsi="Wingdings" w:hint="default"/>
+      </w:rPr>
+    </w:lvl>
+    <w:lvl w:ilvl="3" w:tplc="04090001" w:tentative="1">
+      <w:start w:val="1"/>
+      <w:numFmt w:val="bullet"/>
+      <w:lvlText w:val=""/>
+      <w:lvlJc w:val="left"/>
+      <w:pPr>
+        <w:ind w:left="2880" w:hanging="360"/>
+      </w:pPr>
+      <w:rPr>
+        <w:rFonts w:ascii="Symbol" w:hAnsi="Symbol" w:hint="default"/>
+      </w:rPr>
+    </w:lvl>
+    <w:lvl w:ilvl="4" w:tplc="04090003" w:tentative="1">
+      <w:start w:val="1"/>
+      <w:numFmt w:val="bullet"/>
+      <w:lvlText w:val="o"/>
+      <w:lvlJc w:val="left"/>
+      <w:pPr>
+        <w:ind w:left="3600" w:hanging="360"/>
+      </w:pPr>
+      <w:rPr>
+        <w:rFonts w:ascii="Courier New" w:hAnsi="Courier New" w:cs="Courier New" w:hint="default"/>
+      </w:rPr>
+    </w:lvl>
+    <w:lvl w:ilvl="5" w:tplc="04090005" w:tentative="1">
+      <w:start w:val="1"/>
+      <w:numFmt w:val="bullet"/>
+      <w:lvlText w:val=""/>
+      <w:lvlJc w:val="left"/>
+      <w:pPr>
+        <w:ind w:left="4320" w:hanging="360"/>
+      </w:pPr>
+      <w:rPr>
+        <w:rFonts w:ascii="Wingdings" w:hAnsi="Wingdings" w:hint="default"/>
+      </w:rPr>
+    </w:lvl>
+    <w:lvl w:ilvl="6" w:tplc="04090001" w:tentative="1">
+      <w:start w:val="1"/>
+      <w:numFmt w:val="bullet"/>
+      <w:lvlText w:val=""/>
+      <w:lvlJc w:val="left"/>
+      <w:pPr>
+        <w:ind w:left="5040" w:hanging="360"/>
+      </w:pPr>
+      <w:rPr>
+        <w:rFonts w:ascii="Symbol" w:hAnsi="Symbol" w:hint="default"/>
+      </w:rPr>
+    </w:lvl>
+    <w:lvl w:ilvl="7" w:tplc="04090003" w:tentative="1">
+      <w:start w:val="1"/>
+      <w:numFmt w:val="bullet"/>
+      <w:lvlText w:val="o"/>
+      <w:lvlJc w:val="left"/>
+      <w:pPr>
+        <w:ind w:left="5760" w:hanging="360"/>
+      </w:pPr>
+      <w:rPr>
+        <w:rFonts w:ascii="Courier New" w:hAnsi="Courier New" w:cs="Courier New" w:hint="default"/>
+      </w:rPr>
+    </w:lvl>
+    <w:lvl w:ilvl="8" w:tplc="04090005" w:tentative="1">
+      <w:start w:val="1"/>
+      <w:numFmt w:val="bullet"/>
+      <w:lvlText w:val=""/>
+      <w:lvlJc w:val="left"/>
+      <w:pPr>
+        <w:ind w:left="6480" w:hanging="360"/>
+      </w:pPr>
+      <w:rPr>
+        <w:rFonts w:ascii="Wingdings" w:hAnsi="Wingdings" w:hint="default"/>
+      </w:rPr>
+    </w:lvl>
+  </w:abstractNum>
+  <w:abstractNum w:abstractNumId="4" w15:restartNumberingAfterBreak="0">
+    <w:nsid w:val="7B87416A"/>
+    <w:multiLevelType w:val="hybridMultilevel"/>
+    <w:tmpl w:val="9F6C80B6"/>
+    <w:lvl w:ilvl="0" w:tplc="0409000D">
+      <w:start w:val="1"/>
+      <w:numFmt w:val="bullet"/>
+      <w:lvlText w:val=""/>
+      <w:lvlJc w:val="left"/>
+      <w:pPr>
+        <w:ind w:left="720" w:hanging="360"/>
+      </w:pPr>
+      <w:rPr>
+        <w:rFonts w:ascii="Wingdings" w:hAnsi="Wingdings" w:hint="default"/>
+      </w:rPr>
+    </w:lvl>
+    <w:lvl w:ilvl="1" w:tplc="04090003" w:tentative="1">
+      <w:start w:val="1"/>
+      <w:numFmt w:val="bullet"/>
+      <w:lvlText w:val="o"/>
+      <w:lvlJc w:val="left"/>
+      <w:pPr>
+        <w:ind w:left="1440" w:hanging="360"/>
+      </w:pPr>
+      <w:rPr>
+        <w:rFonts w:ascii="Courier New" w:hAnsi="Courier New" w:cs="Courier New" w:hint="default"/>
+      </w:rPr>
+    </w:lvl>
+    <w:lvl w:ilvl="2" w:tplc="04090005" w:tentative="1">
+      <w:start w:val="1"/>
+      <w:numFmt w:val="bullet"/>
+      <w:lvlText w:val=""/>
+      <w:lvlJc w:val="left"/>
+      <w:pPr>
+        <w:ind w:left="2160" w:hanging="360"/>
+      </w:pPr>
+      <w:rPr>
+        <w:rFonts w:ascii="Wingdings" w:hAnsi="Wingdings" w:hint="default"/>
+      </w:rPr>
+    </w:lvl>
+    <w:lvl w:ilvl="3" w:tplc="04090001" w:tentative="1">
+      <w:start w:val="1"/>
+      <w:numFmt w:val="bullet"/>
+      <w:lvlText w:val=""/>
+      <w:lvlJc w:val="left"/>
+      <w:pPr>
+        <w:ind w:left="2880" w:hanging="360"/>
+      </w:pPr>
+      <w:rPr>
+        <w:rFonts w:ascii="Symbol" w:hAnsi="Symbol" w:hint="default"/>
+      </w:rPr>
+    </w:lvl>
+    <w:lvl w:ilvl="4" w:tplc="04090003" w:tentative="1">
+      <w:start w:val="1"/>
+      <w:numFmt w:val="bullet"/>
+      <w:lvlText w:val="o"/>
+      <w:lvlJc w:val="left"/>
+      <w:pPr>
+        <w:ind w:left="3600" w:hanging="360"/>
+      </w:pPr>
+      <w:rPr>
+        <w:rFonts w:ascii="Courier New" w:hAnsi="Courier New" w:cs="Courier New" w:hint="default"/>
+      </w:rPr>
+    </w:lvl>
+    <w:lvl w:ilvl="5" w:tplc="04090005" w:tentative="1">
+      <w:start w:val="1"/>
+      <w:numFmt w:val="bullet"/>
+      <w:lvlText w:val=""/>
+      <w:lvlJc w:val="left"/>
+      <w:pPr>
+        <w:ind w:left="4320" w:hanging="360"/>
+      </w:pPr>
+      <w:rPr>
+        <w:rFonts w:ascii="Wingdings" w:hAnsi="Wingdings" w:hint="default"/>
+      </w:rPr>
+    </w:lvl>
+    <w:lvl w:ilvl="6" w:tplc="04090001" w:tentative="1">
+      <w:start w:val="1"/>
+      <w:numFmt w:val="bullet"/>
+      <w:lvlText w:val=""/>
+      <w:lvlJc w:val="left"/>
+      <w:pPr>
+        <w:ind w:left="5040" w:hanging="360"/>
+      </w:pPr>
+      <w:rPr>
+        <w:rFonts w:ascii="Symbol" w:hAnsi="Symbol" w:hint="default"/>
+      </w:rPr>
+    </w:lvl>
+    <w:lvl w:ilvl="7" w:tplc="04090003" w:tentative="1">
+      <w:start w:val="1"/>
+      <w:numFmt w:val="bullet"/>
+      <w:lvlText w:val="o"/>
+      <w:lvlJc w:val="left"/>
+      <w:pPr>
+        <w:ind w:left="5760" w:hanging="360"/>
+      </w:pPr>
+      <w:rPr>
+        <w:rFonts w:ascii="Courier New" w:hAnsi="Courier New" w:cs="Courier New" w:hint="default"/>
+      </w:rPr>
+    </w:lvl>
+    <w:lvl w:ilvl="8" w:tplc="04090005" w:tentative="1">
+      <w:start w:val="1"/>
+      <w:numFmt w:val="bullet"/>
+      <w:lvlText w:val=""/>
+      <w:lvlJc w:val="left"/>
+      <w:pPr>
+        <w:ind w:left="6480" w:hanging="360"/>
+      </w:pPr>
+      <w:rPr>
+        <w:rFonts w:ascii="Wingdings" w:hAnsi="Wingdings" w:hint="default"/>
+      </w:rPr>
+    </w:lvl>
+  </w:abstractNum>
   <w:num w:numId="1">
     <w:abstractNumId w:val="0"/>
   </w:num>
   <w:num w:numId="2">
+    <w:abstractNumId w:val="2"/>
+  </w:num>
+  <w:num w:numId="3">
+    <w:abstractNumId w:val="3"/>
+  </w:num>
+  <w:num w:numId="4">
     <w:abstractNumId w:val="1"/>
   </w:num>
-  <w:num w:numId="3">
-    <w:abstractNumId w:val="2"/>
+  <w:num w:numId="5">
+    <w:abstractNumId w:val="4"/>
   </w:num>
 </w:numbering>
 </file>
@@ -2086,6 +4261,7 @@
     <w:lsdException w:name="HTML Sample" w:semiHidden="1" w:unhideWhenUsed="1"/>
     <w:lsdException w:name="HTML Typewriter" w:semiHidden="1" w:unhideWhenUsed="1"/>
     <w:lsdException w:name="HTML Variable" w:semiHidden="1" w:unhideWhenUsed="1"/>
+    <w:lsdException w:name="Normal Table" w:semiHidden="1" w:unhideWhenUsed="1"/>
     <w:lsdException w:name="annotation subject" w:semiHidden="1" w:unhideWhenUsed="1"/>
     <w:lsdException w:name="No List" w:semiHidden="1" w:unhideWhenUsed="1"/>
     <w:lsdException w:name="Outline List 1" w:semiHidden="1" w:unhideWhenUsed="1"/>
@@ -2128,8 +4304,11 @@
     <w:lsdException w:name="Table Contemporary" w:semiHidden="1" w:unhideWhenUsed="1"/>
     <w:lsdException w:name="Table Elegant" w:semiHidden="1" w:unhideWhenUsed="1"/>
     <w:lsdException w:name="Table Professional" w:semiHidden="1" w:unhideWhenUsed="1"/>
+    <w:lsdException w:name="Table Subtle 1" w:semiHidden="1" w:unhideWhenUsed="1"/>
     <w:lsdException w:name="Table Subtle 2" w:semiHidden="1" w:unhideWhenUsed="1"/>
     <w:lsdException w:name="Table Web 1" w:semiHidden="1" w:unhideWhenUsed="1"/>
+    <w:lsdException w:name="Table Web 2" w:semiHidden="1" w:unhideWhenUsed="1"/>
+    <w:lsdException w:name="Table Web 3" w:semiHidden="1" w:unhideWhenUsed="1"/>
     <w:lsdException w:name="Balloon Text" w:semiHidden="1" w:unhideWhenUsed="1"/>
     <w:lsdException w:name="Table Grid" w:uiPriority="39"/>
     <w:lsdException w:name="Table Theme" w:semiHidden="1" w:unhideWhenUsed="1"/>
@@ -2357,10 +4536,7 @@
   <w:style w:type="paragraph" w:default="1" w:styleId="Normal">
     <w:name w:val="Normal"/>
     <w:qFormat/>
-    <w:rsid w:val="00957556"/>
-    <w:pPr>
-      <w:jc w:val="right"/>
-    </w:pPr>
+    <w:rsid w:val="00935332"/>
     <w:rPr>
       <w:rFonts w:ascii="Times New Roman" w:hAnsi="Times New Roman" w:cs="B Nazanin"/>
       <w:sz w:val="24"/>
@@ -2374,7 +4550,7 @@
     <w:link w:val="Heading1Char"/>
     <w:uiPriority w:val="9"/>
     <w:qFormat/>
-    <w:rsid w:val="00957556"/>
+    <w:rsid w:val="00935332"/>
     <w:pPr>
       <w:keepNext/>
       <w:keepLines/>
@@ -2420,7 +4596,7 @@
     <w:basedOn w:val="DefaultParagraphFont"/>
     <w:link w:val="Heading1"/>
     <w:uiPriority w:val="9"/>
-    <w:rsid w:val="00957556"/>
+    <w:rsid w:val="00935332"/>
     <w:rPr>
       <w:rFonts w:asciiTheme="majorHAnsi" w:eastAsiaTheme="majorEastAsia" w:hAnsiTheme="majorHAnsi" w:cs="B Nazanin"/>
       <w:color w:val="2E74B5" w:themeColor="accent1" w:themeShade="BF"/>

</xml_diff>